<commit_message>
docs: fixed note 14.12
</commit_message>
<xml_diff>
--- a/docs/курсач_записка портнов.docx
+++ b/docs/курсач_записка портнов.docx
@@ -2448,38 +2448,6 @@
     </w:p>
     <w:p>
       <w:pPr>
-        <w:pStyle w:val="af2"/>
-        <w:rPr>
-          <w:b w:val="0"/>
-        </w:rPr>
-      </w:pPr>
-      <w:r>
-        <w:rPr>
-          <w:b w:val="0"/>
-        </w:rPr>
-        <w:t xml:space="preserve">Разрабатываемая система должна обеспечить возможность создавать проекты и задачи, назначать на них сотрудников команды, которая будет разрабатывать </w:t>
-      </w:r>
-      <w:r>
-        <w:rPr>
-          <w:b w:val="0"/>
-        </w:rPr>
-        <w:t xml:space="preserve">данный </w:t>
-      </w:r>
-      <w:r>
-        <w:rPr>
-          <w:b w:val="0"/>
-        </w:rPr>
-        <w:t>проект</w:t>
-      </w:r>
-      <w:r>
-        <w:rPr>
-          <w:b w:val="0"/>
-        </w:rPr>
-        <w:t>.</w:t>
-      </w:r>
-    </w:p>
-    <w:p>
-      <w:pPr>
         <w:spacing w:after="0" w:line="276" w:lineRule="auto"/>
         <w:ind w:firstLine="709"/>
         <w:jc w:val="both"/>
@@ -2489,6 +2457,8 @@
           <w:szCs w:val="28"/>
         </w:rPr>
       </w:pPr>
+      <w:bookmarkStart w:id="5" w:name="_GoBack"/>
+      <w:bookmarkEnd w:id="5"/>
       <w:r>
         <w:rPr>
           <w:rFonts w:ascii="Times New Roman" w:hAnsi="Times New Roman" w:cs="Times New Roman"/>
@@ -2513,8 +2483,6 @@
           <w:b w:val="0"/>
         </w:rPr>
       </w:pPr>
-      <w:bookmarkStart w:id="5" w:name="_GoBack"/>
-      <w:bookmarkEnd w:id="5"/>
       <w:r>
         <w:rPr>
           <w:b w:val="0"/>
@@ -15481,7 +15449,7 @@
           <v:shape id="_x0000_i1025" type="#_x0000_t75" style="width:467.05pt;height:413.2pt" o:ole="">
             <v:imagedata r:id="rId56" o:title=""/>
           </v:shape>
-          <o:OLEObject Type="Embed" ProgID="Visio.Drawing.15" ShapeID="_x0000_i1025" DrawAspect="Content" ObjectID="_1701027073" r:id="rId57"/>
+          <o:OLEObject Type="Embed" ProgID="Visio.Drawing.15" ShapeID="_x0000_i1025" DrawAspect="Content" ObjectID="_1701027326" r:id="rId57"/>
         </w:object>
       </w:r>
     </w:p>
@@ -15568,7 +15536,7 @@
           <v:shape id="_x0000_i1026" type="#_x0000_t75" style="width:246.7pt;height:513.4pt" o:ole="">
             <v:imagedata r:id="rId58" o:title=""/>
           </v:shape>
-          <o:OLEObject Type="Embed" ProgID="Visio.Drawing.15" ShapeID="_x0000_i1026" DrawAspect="Content" ObjectID="_1701027074" r:id="rId59"/>
+          <o:OLEObject Type="Embed" ProgID="Visio.Drawing.15" ShapeID="_x0000_i1026" DrawAspect="Content" ObjectID="_1701027327" r:id="rId59"/>
         </w:object>
       </w:r>
     </w:p>
@@ -16672,7 +16640,7 @@
           <w:rPr>
             <w:noProof/>
           </w:rPr>
-          <w:t>5</w:t>
+          <w:t>3</w:t>
         </w:r>
         <w:r>
           <w:fldChar w:fldCharType="end"/>
@@ -20074,7 +20042,7 @@
 </file>
 
 <file path=customXml/itemProps1.xml><?xml version="1.0" encoding="utf-8"?>
-<ds:datastoreItem xmlns:ds="http://schemas.openxmlformats.org/officeDocument/2006/customXml" ds:itemID="{6A6BB89B-4F3D-41C4-B9D5-017580D04D84}">
+<ds:datastoreItem xmlns:ds="http://schemas.openxmlformats.org/officeDocument/2006/customXml" ds:itemID="{E938D405-52D3-45C7-B95F-EF173E4B75BB}">
   <ds:schemaRefs>
     <ds:schemaRef ds:uri="http://schemas.openxmlformats.org/officeDocument/2006/bibliography"/>
   </ds:schemaRefs>

</xml_diff>